<commit_message>
Subindo justificativa e atualizações da doc
</commit_message>
<xml_diff>
--- a/documentacao/word/grupo-1-documentacao.docx
+++ b/documentacao/word/grupo-1-documentacao.docx
@@ -3084,6 +3084,21 @@
         <w:jc w:val="both"/>
         <w:rPr>
           <w:rFonts w:ascii="Work Sans" w:hAnsi="Work Sans"/>
+        </w:rPr>
+      </w:pPr>
+    </w:p>
+    <w:p>
+      <w:pPr>
+        <w:pStyle w:val="Estilo1"/>
+        <w:numPr>
+          <w:ilvl w:val="0"/>
+          <w:numId w:val="0"/>
+        </w:numPr>
+        <w:spacing w:line="360" w:lineRule="auto"/>
+        <w:ind w:firstLine="567"/>
+        <w:jc w:val="both"/>
+        <w:rPr>
+          <w:rFonts w:ascii="Work Sans" w:hAnsi="Work Sans"/>
           <w:b w:val="0"/>
           <w:bCs w:val="0"/>
           <w:sz w:val="24"/>
@@ -4027,25 +4042,13 @@
           <w:szCs w:val="24"/>
         </w:rPr>
       </w:pPr>
-    </w:p>
-    <w:p>
-      <w:pPr>
-        <w:pStyle w:val="PargrafodaLista"/>
-        <w:spacing w:line="360" w:lineRule="auto"/>
-        <w:ind w:left="0" w:firstLine="567"/>
-        <w:jc w:val="both"/>
-        <w:rPr>
-          <w:rFonts w:ascii="Work Sans" w:hAnsi="Work Sans" w:cs="Arial"/>
-          <w:sz w:val="24"/>
-          <w:szCs w:val="24"/>
-        </w:rPr>
-      </w:pPr>
-      <w:r>
-        <w:rPr>
-          <w:rFonts w:ascii="Work Sans" w:hAnsi="Work Sans" w:cs="Arial"/>
-          <w:sz w:val="24"/>
-          <w:szCs w:val="24"/>
-        </w:rPr>
+      <w:r>
+        <w:rPr>
+          <w:rFonts w:ascii="Work Sans" w:hAnsi="Work Sans" w:cs="Arial"/>
+          <w:sz w:val="24"/>
+          <w:szCs w:val="24"/>
+        </w:rPr>
+        <w:lastRenderedPageBreak/>
         <w:t>O problema é a ineficiência na gestão desses boxes de serviços, a falta de uma solução que melhore o processo de liberação e ocupação compromete o fluxo de trabalho das oficinas e, consequentemente a satisfação dos clientes. Entretanto, essa situação também apresenta uma oportunidade valiosa. A implementação de sensores de bloqueio nos boxes de serviços pode revolucionar a gestão operacional das oficinas. Esses sensores permitirão um monitoramento em tempo real da ocupação dos boxes, possibilitando uma alocação mais eficiente dos recursos e um fluxo de trabalho mais harmonioso. A análise dos dados coletados proporcionará insights valiosos, permitindo ajustes dinâmicos na operação e melhorando a eficiência global.</w:t>
       </w:r>
     </w:p>
@@ -4223,6 +4226,7 @@
           <w:sz w:val="24"/>
           <w:szCs w:val="24"/>
         </w:rPr>
+        <w:lastRenderedPageBreak/>
         <w:t xml:space="preserve">Existem diversos casos que ilustram os desafios enfrentados por oficinas mecânicas de concessionárias na otimização do uso de boxes de serviço, </w:t>
       </w:r>
       <w:r>
@@ -4376,6 +4380,17 @@
         </w:rPr>
         <w:t>Uma rede de concessionarias percebeu que com o aumento da demanda, técnicos não estavam conseguindo completar os serviços dentro do prazo esperado. A falta de um fluxo de trabalho claro e a ausência de processos padronizados resultavam em atrasos significativos. Isso levava a subutilização dos boxes, que muitas vezes estavam ocupados por veículos que poderiam já ter sido finalizados.</w:t>
       </w:r>
+    </w:p>
+    <w:p>
+      <w:pPr>
+        <w:spacing w:line="360" w:lineRule="auto"/>
+        <w:jc w:val="both"/>
+        <w:rPr>
+          <w:rFonts w:ascii="Work Sans" w:hAnsi="Work Sans" w:cs="Arial"/>
+          <w:sz w:val="24"/>
+          <w:szCs w:val="24"/>
+        </w:rPr>
+      </w:pPr>
     </w:p>
     <w:p>
       <w:pPr>
@@ -4645,6 +4660,24 @@
     </w:p>
     <w:p>
       <w:pPr>
+        <w:pStyle w:val="Estilo1"/>
+        <w:numPr>
+          <w:ilvl w:val="0"/>
+          <w:numId w:val="0"/>
+        </w:numPr>
+        <w:spacing w:line="360" w:lineRule="auto"/>
+        <w:jc w:val="both"/>
+        <w:rPr>
+          <w:rFonts w:ascii="Work Sans" w:hAnsi="Work Sans"/>
+          <w:b w:val="0"/>
+          <w:bCs w:val="0"/>
+          <w:sz w:val="24"/>
+          <w:szCs w:val="24"/>
+        </w:rPr>
+      </w:pPr>
+    </w:p>
+    <w:p>
+      <w:pPr>
         <w:pStyle w:val="Ttulo1"/>
         <w:numPr>
           <w:ilvl w:val="0"/>
@@ -4730,87 +4763,71 @@
           <w:sz w:val="24"/>
           <w:szCs w:val="24"/>
         </w:rPr>
-        <w:t>Tratando</w:t>
-      </w:r>
-      <w:r>
-        <w:rPr>
-          <w:rFonts w:ascii="Work Sans" w:hAnsi="Work Sans" w:cs="Arial"/>
-          <w:sz w:val="24"/>
-          <w:szCs w:val="24"/>
-        </w:rPr>
-        <w:t xml:space="preserve"> de preços</w:t>
-      </w:r>
-      <w:r>
-        <w:rPr>
-          <w:rFonts w:ascii="Work Sans" w:hAnsi="Work Sans" w:cs="Arial"/>
-          <w:sz w:val="24"/>
-          <w:szCs w:val="24"/>
-        </w:rPr>
-        <w:t xml:space="preserve">, </w:t>
-      </w:r>
-      <w:r>
-        <w:rPr>
-          <w:rFonts w:ascii="Work Sans" w:hAnsi="Work Sans" w:cs="Arial"/>
-          <w:sz w:val="24"/>
-          <w:szCs w:val="24"/>
-        </w:rPr>
-        <w:t xml:space="preserve">se em um único dia o cliente perder dois serviços de manutenção básica, </w:t>
-      </w:r>
-      <w:r>
-        <w:rPr>
-          <w:rFonts w:ascii="Work Sans" w:hAnsi="Work Sans" w:cs="Arial"/>
-          <w:sz w:val="24"/>
-          <w:szCs w:val="24"/>
-        </w:rPr>
-        <w:t>que consiste na</w:t>
-      </w:r>
-      <w:r>
-        <w:rPr>
-          <w:rFonts w:ascii="Work Sans" w:hAnsi="Work Sans" w:cs="Arial"/>
-          <w:sz w:val="24"/>
-          <w:szCs w:val="24"/>
-        </w:rPr>
-        <w:t xml:space="preserve"> troca de óleo, filtro de óleo, filtro de cabine, filtro de ar e filtro de combustível,</w:t>
-      </w:r>
-      <w:r>
-        <w:rPr>
-          <w:rFonts w:ascii="Work Sans" w:hAnsi="Work Sans" w:cs="Arial"/>
-          <w:sz w:val="24"/>
-          <w:szCs w:val="24"/>
-        </w:rPr>
-        <w:t xml:space="preserve"> a </w:t>
-      </w:r>
-      <w:r>
-        <w:rPr>
-          <w:rFonts w:ascii="Work Sans" w:hAnsi="Work Sans" w:cs="Arial"/>
-          <w:sz w:val="24"/>
-          <w:szCs w:val="24"/>
-        </w:rPr>
-        <w:t xml:space="preserve">perda pode chegar a R$ 800,00 por veículo, </w:t>
-      </w:r>
-      <w:r>
-        <w:rPr>
-          <w:rFonts w:ascii="Work Sans" w:hAnsi="Work Sans" w:cs="Arial"/>
-          <w:sz w:val="24"/>
-          <w:szCs w:val="24"/>
-        </w:rPr>
-        <w:t xml:space="preserve">o que </w:t>
-      </w:r>
-      <w:r>
-        <w:rPr>
-          <w:rFonts w:ascii="Work Sans" w:hAnsi="Work Sans" w:cs="Arial"/>
-          <w:sz w:val="24"/>
-          <w:szCs w:val="24"/>
-        </w:rPr>
-        <w:t>totaliza</w:t>
-      </w:r>
-      <w:r>
-        <w:rPr>
-          <w:rFonts w:ascii="Work Sans" w:hAnsi="Work Sans" w:cs="Arial"/>
-          <w:sz w:val="24"/>
-          <w:szCs w:val="24"/>
-        </w:rPr>
-        <w:t>ria</w:t>
+        <w:t xml:space="preserve">Ao monitorar os boxes de manutenção, </w:t>
+      </w:r>
+      <w:r>
+        <w:rPr>
+          <w:rFonts w:ascii="Work Sans" w:hAnsi="Work Sans" w:cs="Arial"/>
+          <w:sz w:val="24"/>
+          <w:szCs w:val="24"/>
+        </w:rPr>
+        <w:t xml:space="preserve">o </w:t>
+      </w:r>
+      <w:r>
+        <w:rPr>
+          <w:rFonts w:ascii="Work Sans" w:hAnsi="Work Sans" w:cs="Arial"/>
+          <w:sz w:val="24"/>
+          <w:szCs w:val="24"/>
+        </w:rPr>
+        <w:t>cliente pode minimizar perdas financeiras decorrentes de serviços não realizados. A perda de apenas dois serviços de manutenção básica em um único dia</w:t>
+      </w:r>
+      <w:r>
+        <w:rPr>
+          <w:rFonts w:ascii="Work Sans" w:hAnsi="Work Sans" w:cs="Arial"/>
+          <w:sz w:val="24"/>
+          <w:szCs w:val="24"/>
+        </w:rPr>
+        <w:t xml:space="preserve"> </w:t>
+      </w:r>
+      <w:r>
+        <w:rPr>
+          <w:rFonts w:ascii="Work Sans" w:hAnsi="Work Sans" w:cs="Arial"/>
+          <w:sz w:val="24"/>
+          <w:szCs w:val="24"/>
+        </w:rPr>
+        <w:t xml:space="preserve">(incluindo </w:t>
+      </w:r>
+      <w:r>
+        <w:rPr>
+          <w:rFonts w:ascii="Work Sans" w:hAnsi="Work Sans" w:cs="Arial"/>
+          <w:sz w:val="24"/>
+          <w:szCs w:val="24"/>
+        </w:rPr>
+        <w:t>troca de óleo, filtro de óleo, filtro de ar e filtro de combustível</w:t>
+      </w:r>
+      <w:r>
+        <w:rPr>
+          <w:rFonts w:ascii="Work Sans" w:hAnsi="Work Sans" w:cs="Arial"/>
+          <w:sz w:val="24"/>
+          <w:szCs w:val="24"/>
+        </w:rPr>
+        <w:t xml:space="preserve">) pode gerar um prejuízo de </w:t>
+      </w:r>
+      <w:r>
+        <w:rPr>
+          <w:rFonts w:ascii="Work Sans" w:hAnsi="Work Sans" w:cs="Arial"/>
+          <w:sz w:val="24"/>
+          <w:szCs w:val="24"/>
+        </w:rPr>
+        <w:t>R$ 800,00 por veículo</w:t>
+      </w:r>
+      <w:r>
+        <w:rPr>
+          <w:rFonts w:ascii="Work Sans" w:hAnsi="Work Sans" w:cs="Arial"/>
+          <w:sz w:val="24"/>
+          <w:szCs w:val="24"/>
+        </w:rPr>
+        <w:t>, totalizando</w:t>
       </w:r>
       <w:r>
         <w:rPr>
@@ -4820,6 +4837,52 @@
         </w:rPr>
         <w:t xml:space="preserve"> R$ 1.600,00</w:t>
       </w:r>
+      <w:r>
+        <w:rPr>
+          <w:rFonts w:ascii="Work Sans" w:hAnsi="Work Sans" w:cs="Arial"/>
+          <w:sz w:val="24"/>
+          <w:szCs w:val="24"/>
+        </w:rPr>
+        <w:t>. Essa perda não só impacta o faturamento diário, mas também afeta a experiência e a satisfação dos clientes, que buscam agilidade e confiabilidade nas concessionárias.</w:t>
+      </w:r>
+    </w:p>
+    <w:p>
+      <w:pPr>
+        <w:spacing w:line="360" w:lineRule="auto"/>
+        <w:ind w:firstLine="709"/>
+        <w:jc w:val="both"/>
+        <w:rPr>
+          <w:rFonts w:ascii="Work Sans" w:hAnsi="Work Sans" w:cs="Arial"/>
+          <w:sz w:val="24"/>
+          <w:szCs w:val="24"/>
+        </w:rPr>
+      </w:pPr>
+    </w:p>
+    <w:p>
+      <w:pPr>
+        <w:spacing w:line="360" w:lineRule="auto"/>
+        <w:ind w:firstLine="709"/>
+        <w:jc w:val="both"/>
+        <w:rPr>
+          <w:rFonts w:ascii="Work Sans" w:hAnsi="Work Sans" w:cs="Arial"/>
+          <w:sz w:val="24"/>
+          <w:szCs w:val="24"/>
+        </w:rPr>
+      </w:pPr>
+    </w:p>
+    <w:p>
+      <w:pPr>
+        <w:spacing w:line="360" w:lineRule="auto"/>
+        <w:ind w:firstLine="709"/>
+        <w:jc w:val="both"/>
+      </w:pPr>
+    </w:p>
+    <w:p>
+      <w:pPr>
+        <w:spacing w:line="360" w:lineRule="auto"/>
+        <w:ind w:firstLine="709"/>
+        <w:jc w:val="both"/>
+      </w:pPr>
     </w:p>
     <w:p>
       <w:pPr>
@@ -4859,6 +4922,7 @@
           <w:sz w:val="24"/>
           <w:szCs w:val="24"/>
         </w:rPr>
+        <w:lastRenderedPageBreak/>
         <w:t>Escopo</w:t>
       </w:r>
       <w:bookmarkEnd w:id="6"/>
@@ -5568,8 +5632,20 @@
           <w:sz w:val="24"/>
           <w:szCs w:val="24"/>
         </w:rPr>
+        <w:lastRenderedPageBreak/>
         <w:t>Site institucional</w:t>
       </w:r>
+    </w:p>
+    <w:p>
+      <w:pPr>
+        <w:rPr>
+          <w:rFonts w:ascii="Work Sans" w:hAnsi="Work Sans" w:cs="Arial"/>
+          <w:b/>
+          <w:bCs/>
+          <w:sz w:val="24"/>
+          <w:szCs w:val="24"/>
+        </w:rPr>
+      </w:pPr>
     </w:p>
     <w:p>
       <w:pPr>
@@ -5730,7 +5806,6 @@
           <w:sz w:val="24"/>
           <w:szCs w:val="24"/>
         </w:rPr>
-        <w:lastRenderedPageBreak/>
         <w:t>Cadastro:</w:t>
       </w:r>
       <w:r>
@@ -6059,6 +6134,7 @@
           <w:sz w:val="24"/>
           <w:szCs w:val="24"/>
         </w:rPr>
+        <w:lastRenderedPageBreak/>
         <w:t>Monitoramento</w:t>
       </w:r>
       <w:r>
@@ -6339,6 +6415,44 @@
     </w:p>
     <w:p>
       <w:pPr>
+        <w:pStyle w:val="Estilo1"/>
+        <w:numPr>
+          <w:ilvl w:val="0"/>
+          <w:numId w:val="0"/>
+        </w:numPr>
+        <w:spacing w:line="360" w:lineRule="auto"/>
+        <w:ind w:left="720" w:hanging="360"/>
+        <w:jc w:val="both"/>
+        <w:rPr>
+          <w:rFonts w:ascii="Work Sans" w:hAnsi="Work Sans"/>
+          <w:b w:val="0"/>
+          <w:bCs w:val="0"/>
+          <w:sz w:val="24"/>
+          <w:szCs w:val="24"/>
+        </w:rPr>
+      </w:pPr>
+    </w:p>
+    <w:p>
+      <w:pPr>
+        <w:pStyle w:val="Estilo1"/>
+        <w:numPr>
+          <w:ilvl w:val="0"/>
+          <w:numId w:val="0"/>
+        </w:numPr>
+        <w:spacing w:line="360" w:lineRule="auto"/>
+        <w:ind w:left="720" w:hanging="360"/>
+        <w:jc w:val="both"/>
+        <w:rPr>
+          <w:rFonts w:ascii="Work Sans" w:hAnsi="Work Sans"/>
+          <w:b w:val="0"/>
+          <w:bCs w:val="0"/>
+          <w:sz w:val="24"/>
+          <w:szCs w:val="24"/>
+        </w:rPr>
+      </w:pPr>
+    </w:p>
+    <w:p>
+      <w:pPr>
         <w:pStyle w:val="Subttulo"/>
         <w:numPr>
           <w:ilvl w:val="2"/>
@@ -6400,7 +6514,6 @@
           <w:sz w:val="24"/>
           <w:szCs w:val="24"/>
         </w:rPr>
-        <w:lastRenderedPageBreak/>
         <w:t xml:space="preserve">Automação do sistema: Não será feito nenhum tipo de automação com os dados retirados dos sensores de bloqueio, </w:t>
       </w:r>
       <w:r>
@@ -6533,6 +6646,101 @@
     </w:p>
     <w:p>
       <w:pPr>
+        <w:pStyle w:val="PargrafodaLista"/>
+        <w:rPr>
+          <w:rFonts w:ascii="Work Sans" w:hAnsi="Work Sans"/>
+          <w:sz w:val="24"/>
+          <w:szCs w:val="24"/>
+        </w:rPr>
+      </w:pPr>
+    </w:p>
+    <w:p>
+      <w:pPr>
+        <w:pStyle w:val="Estilo1"/>
+        <w:numPr>
+          <w:ilvl w:val="0"/>
+          <w:numId w:val="0"/>
+        </w:numPr>
+        <w:spacing w:line="360" w:lineRule="auto"/>
+        <w:ind w:left="720" w:hanging="360"/>
+        <w:jc w:val="both"/>
+        <w:rPr>
+          <w:rFonts w:ascii="Work Sans" w:hAnsi="Work Sans"/>
+          <w:sz w:val="24"/>
+          <w:szCs w:val="24"/>
+        </w:rPr>
+      </w:pPr>
+    </w:p>
+    <w:p>
+      <w:pPr>
+        <w:pStyle w:val="Estilo1"/>
+        <w:numPr>
+          <w:ilvl w:val="0"/>
+          <w:numId w:val="0"/>
+        </w:numPr>
+        <w:spacing w:line="360" w:lineRule="auto"/>
+        <w:ind w:left="720" w:hanging="360"/>
+        <w:jc w:val="both"/>
+        <w:rPr>
+          <w:rFonts w:ascii="Work Sans" w:hAnsi="Work Sans"/>
+          <w:sz w:val="24"/>
+          <w:szCs w:val="24"/>
+        </w:rPr>
+      </w:pPr>
+    </w:p>
+    <w:p>
+      <w:pPr>
+        <w:pStyle w:val="Estilo1"/>
+        <w:numPr>
+          <w:ilvl w:val="0"/>
+          <w:numId w:val="0"/>
+        </w:numPr>
+        <w:spacing w:line="360" w:lineRule="auto"/>
+        <w:ind w:left="720" w:hanging="360"/>
+        <w:jc w:val="both"/>
+        <w:rPr>
+          <w:rFonts w:ascii="Work Sans" w:hAnsi="Work Sans"/>
+          <w:sz w:val="24"/>
+          <w:szCs w:val="24"/>
+        </w:rPr>
+      </w:pPr>
+    </w:p>
+    <w:p>
+      <w:pPr>
+        <w:pStyle w:val="Estilo1"/>
+        <w:numPr>
+          <w:ilvl w:val="0"/>
+          <w:numId w:val="0"/>
+        </w:numPr>
+        <w:spacing w:line="360" w:lineRule="auto"/>
+        <w:ind w:left="720" w:hanging="360"/>
+        <w:jc w:val="both"/>
+        <w:rPr>
+          <w:rFonts w:ascii="Work Sans" w:hAnsi="Work Sans"/>
+          <w:sz w:val="24"/>
+          <w:szCs w:val="24"/>
+        </w:rPr>
+      </w:pPr>
+    </w:p>
+    <w:p>
+      <w:pPr>
+        <w:pStyle w:val="Estilo1"/>
+        <w:numPr>
+          <w:ilvl w:val="0"/>
+          <w:numId w:val="0"/>
+        </w:numPr>
+        <w:spacing w:line="360" w:lineRule="auto"/>
+        <w:ind w:left="720" w:hanging="360"/>
+        <w:jc w:val="both"/>
+        <w:rPr>
+          <w:rFonts w:ascii="Work Sans" w:hAnsi="Work Sans"/>
+          <w:sz w:val="24"/>
+          <w:szCs w:val="24"/>
+        </w:rPr>
+      </w:pPr>
+    </w:p>
+    <w:p>
+      <w:pPr>
         <w:pStyle w:val="Estilo1"/>
         <w:numPr>
           <w:ilvl w:val="0"/>
@@ -6573,6 +6781,7 @@
           <w:sz w:val="24"/>
           <w:szCs w:val="24"/>
         </w:rPr>
+        <w:lastRenderedPageBreak/>
         <w:t>Macro Cronograma</w:t>
       </w:r>
       <w:bookmarkEnd w:id="10"/>
@@ -7492,7 +7701,6 @@
           <w:sz w:val="24"/>
           <w:szCs w:val="24"/>
         </w:rPr>
-        <w:lastRenderedPageBreak/>
         <w:t>Recursos necessários</w:t>
       </w:r>
       <w:bookmarkEnd w:id="11"/>
@@ -7688,6 +7896,23 @@
     </w:p>
     <w:p>
       <w:pPr>
+        <w:pStyle w:val="Estilo1"/>
+        <w:numPr>
+          <w:ilvl w:val="0"/>
+          <w:numId w:val="0"/>
+        </w:numPr>
+        <w:spacing w:line="360" w:lineRule="auto"/>
+        <w:ind w:left="2124"/>
+        <w:jc w:val="both"/>
+        <w:rPr>
+          <w:rFonts w:ascii="Work Sans" w:hAnsi="Work Sans"/>
+          <w:sz w:val="24"/>
+          <w:szCs w:val="24"/>
+        </w:rPr>
+      </w:pPr>
+    </w:p>
+    <w:p>
+      <w:pPr>
         <w:pStyle w:val="Subttulo"/>
         <w:numPr>
           <w:ilvl w:val="2"/>
@@ -7827,6 +8052,7 @@
           <w:sz w:val="24"/>
           <w:szCs w:val="24"/>
         </w:rPr>
+        <w:lastRenderedPageBreak/>
         <w:t>Computadores para visualização do sistema</w:t>
       </w:r>
       <w:r>
@@ -8290,7 +8516,6 @@
           <w:sz w:val="24"/>
           <w:szCs w:val="24"/>
         </w:rPr>
-        <w:lastRenderedPageBreak/>
         <w:t>Custos adicionais</w:t>
       </w:r>
       <w:r>
@@ -8744,7 +8969,27 @@
           <w:sz w:val="24"/>
           <w:szCs w:val="24"/>
         </w:rPr>
-        <w:t>Cliente deve possuir hardware (computador ou notebook) para a visualização do sistema</w:t>
+        <w:t xml:space="preserve">Cliente deve possuir hardware (computador ou notebook) </w:t>
+      </w:r>
+      <w:r>
+        <w:rPr>
+          <w:rFonts w:ascii="Work Sans" w:hAnsi="Work Sans"/>
+          <w:b w:val="0"/>
+          <w:bCs w:val="0"/>
+          <w:sz w:val="24"/>
+          <w:szCs w:val="24"/>
+        </w:rPr>
+        <w:t xml:space="preserve">com Windows 10 ou superior, 4 GB de RAM, </w:t>
+      </w:r>
+      <w:r>
+        <w:rPr>
+          <w:rFonts w:ascii="Work Sans" w:hAnsi="Work Sans"/>
+          <w:b w:val="0"/>
+          <w:bCs w:val="0"/>
+          <w:sz w:val="24"/>
+          <w:szCs w:val="24"/>
+        </w:rPr>
+        <w:t>e resolução mínima de 1366X768 para visualizar o sistema adequadamente</w:t>
       </w:r>
       <w:r>
         <w:rPr>
@@ -8996,7 +9241,6 @@
           <w:sz w:val="24"/>
           <w:szCs w:val="24"/>
         </w:rPr>
-        <w:lastRenderedPageBreak/>
         <w:t>Em caso de problemas por má utilização do produto/sistema nossa equipe não se responsabilizará</w:t>
       </w:r>
       <w:r>
@@ -9094,6 +9338,7 @@
           <w:sz w:val="24"/>
           <w:szCs w:val="24"/>
         </w:rPr>
+        <w:lastRenderedPageBreak/>
         <w:t>Requisitos</w:t>
       </w:r>
       <w:bookmarkEnd w:id="17"/>
@@ -9214,11 +9459,11 @@
           <w:sz w:val="28"/>
           <w:szCs w:val="28"/>
         </w:rPr>
-        <w:lastRenderedPageBreak/>
         <w:t>Diagrama de Solução</w:t>
       </w:r>
       <w:bookmarkEnd w:id="19"/>
     </w:p>
+    <w:p/>
     <w:p>
       <w:pPr>
         <w:pStyle w:val="Estilo1"/>
@@ -15342,19 +15587,6 @@
 </file>
 
 <file path=customXml/item2.xml><?xml version="1.0" encoding="utf-8"?>
-<b:Sources xmlns:b="http://schemas.openxmlformats.org/officeDocument/2006/bibliography" xmlns="http://schemas.openxmlformats.org/officeDocument/2006/bibliography" SelectedStyle="\APASixthEditionOfficeOnline.xsl" StyleName="APA" Version="6"/>
-</file>
-
-<file path=customXml/item3.xml><?xml version="1.0" encoding="utf-8"?>
-<?mso-contentType ?>
-<FormTemplates xmlns="http://schemas.microsoft.com/sharepoint/v3/contenttype/forms">
-  <Display>DocumentLibraryForm</Display>
-  <Edit>DocumentLibraryForm</Edit>
-  <New>DocumentLibraryForm</New>
-</FormTemplates>
-</file>
-
-<file path=customXml/item4.xml><?xml version="1.0" encoding="utf-8"?>
 <ct:contentTypeSchema xmlns:ct="http://schemas.microsoft.com/office/2006/metadata/contentType" xmlns:ma="http://schemas.microsoft.com/office/2006/metadata/properties/metaAttributes" ct:_="" ma:_="" ma:contentTypeName="Document" ma:contentTypeID="0x010100FD11765F9AC0004AAF0A4CAAFDFAF16A" ma:contentTypeVersion="9" ma:contentTypeDescription="Create a new document." ma:contentTypeScope="" ma:versionID="b51fd1e8b3b325edc2e3e5af1016e876">
   <xsd:schema xmlns:xsd="http://www.w3.org/2001/XMLSchema" xmlns:xs="http://www.w3.org/2001/XMLSchema" xmlns:p="http://schemas.microsoft.com/office/2006/metadata/properties" xmlns:ns3="9fdc8751-6fef-42ec-b05c-835dd8c535b4" targetNamespace="http://schemas.microsoft.com/office/2006/metadata/properties" ma:root="true" ma:fieldsID="f375ab854fe714e6d25c0e520c080200" ns3:_="">
     <xsd:import namespace="9fdc8751-6fef-42ec-b05c-835dd8c535b4"/>
@@ -15530,6 +15762,19 @@
 </ct:contentTypeSchema>
 </file>
 
+<file path=customXml/item3.xml><?xml version="1.0" encoding="utf-8"?>
+<?mso-contentType ?>
+<FormTemplates xmlns="http://schemas.microsoft.com/sharepoint/v3/contenttype/forms">
+  <Display>DocumentLibraryForm</Display>
+  <Edit>DocumentLibraryForm</Edit>
+  <New>DocumentLibraryForm</New>
+</FormTemplates>
+</file>
+
+<file path=customXml/item4.xml><?xml version="1.0" encoding="utf-8"?>
+<b:Sources xmlns:b="http://schemas.openxmlformats.org/officeDocument/2006/bibliography" xmlns="http://schemas.openxmlformats.org/officeDocument/2006/bibliography" SelectedStyle="\APASixthEditionOfficeOnline.xsl" StyleName="APA" Version="6"/>
+</file>
+
 <file path=customXml/itemProps1.xml><?xml version="1.0" encoding="utf-8"?>
 <ds:datastoreItem xmlns:ds="http://schemas.openxmlformats.org/officeDocument/2006/customXml" ds:itemID="{8FF51608-0250-4525-977A-02333569A9D2}">
   <ds:schemaRefs>
@@ -15540,22 +15785,6 @@
 </file>
 
 <file path=customXml/itemProps2.xml><?xml version="1.0" encoding="utf-8"?>
-<ds:datastoreItem xmlns:ds="http://schemas.openxmlformats.org/officeDocument/2006/customXml" ds:itemID="{4E3F678B-FCB3-4367-A0B6-BD30E685B610}">
-  <ds:schemaRefs>
-    <ds:schemaRef ds:uri="http://schemas.openxmlformats.org/officeDocument/2006/bibliography"/>
-  </ds:schemaRefs>
-</ds:datastoreItem>
-</file>
-
-<file path=customXml/itemProps3.xml><?xml version="1.0" encoding="utf-8"?>
-<ds:datastoreItem xmlns:ds="http://schemas.openxmlformats.org/officeDocument/2006/customXml" ds:itemID="{62F309F7-3484-4C89-8D5D-54CE8F4B431D}">
-  <ds:schemaRefs>
-    <ds:schemaRef ds:uri="http://schemas.microsoft.com/sharepoint/v3/contenttype/forms"/>
-  </ds:schemaRefs>
-</ds:datastoreItem>
-</file>
-
-<file path=customXml/itemProps4.xml><?xml version="1.0" encoding="utf-8"?>
 <ds:datastoreItem xmlns:ds="http://schemas.openxmlformats.org/officeDocument/2006/customXml" ds:itemID="{1A229701-6A1F-46CB-B5D2-02F83D0F1A0D}">
   <ds:schemaRefs>
     <ds:schemaRef ds:uri="http://schemas.microsoft.com/office/2006/metadata/contentType"/>
@@ -15571,4 +15800,20 @@
     <ds:schemaRef ds:uri="http://schemas.microsoft.com/internal/obd"/>
   </ds:schemaRefs>
 </ds:datastoreItem>
+</file>
+
+<file path=customXml/itemProps3.xml><?xml version="1.0" encoding="utf-8"?>
+<ds:datastoreItem xmlns:ds="http://schemas.openxmlformats.org/officeDocument/2006/customXml" ds:itemID="{62F309F7-3484-4C89-8D5D-54CE8F4B431D}">
+  <ds:schemaRefs>
+    <ds:schemaRef ds:uri="http://schemas.microsoft.com/sharepoint/v3/contenttype/forms"/>
+  </ds:schemaRefs>
+</ds:datastoreItem>
+</file>
+
+<file path=customXml/itemProps4.xml><?xml version="1.0" encoding="utf-8"?>
+<ds:datastoreItem xmlns:ds="http://schemas.openxmlformats.org/officeDocument/2006/customXml" ds:itemID="{4E3F678B-FCB3-4367-A0B6-BD30E685B610}">
+  <ds:schemaRefs>
+    <ds:schemaRef ds:uri="http://schemas.openxmlformats.org/officeDocument/2006/bibliography"/>
+  </ds:schemaRefs>
+</ds:datastoreItem>
 </file>
</xml_diff>

<commit_message>
subindo v1 poster arq comp
</commit_message>
<xml_diff>
--- a/documentacao/word/grupo-1-documentacao.docx
+++ b/documentacao/word/grupo-1-documentacao.docx
@@ -1,6 +1,6 @@
 
 <file path=word/document.xml><?xml version="1.0" encoding="utf-8"?>
-<w:document xmlns:wpc="http://schemas.microsoft.com/office/word/2010/wordprocessingCanvas" xmlns:cx="http://schemas.microsoft.com/office/drawing/2014/chartex" xmlns:cx1="http://schemas.microsoft.com/office/drawing/2015/9/8/chartex" xmlns:cx2="http://schemas.microsoft.com/office/drawing/2015/10/21/chartex" xmlns:cx3="http://schemas.microsoft.com/office/drawing/2016/5/9/chartex" xmlns:cx4="http://schemas.microsoft.com/office/drawing/2016/5/10/chartex" xmlns:cx5="http://schemas.microsoft.com/office/drawing/2016/5/11/chartex" xmlns:cx6="http://schemas.microsoft.com/office/drawing/2016/5/12/chartex" xmlns:cx7="http://schemas.microsoft.com/office/drawing/2016/5/13/chartex" xmlns:cx8="http://schemas.microsoft.com/office/drawing/2016/5/14/chartex" xmlns:mc="http://schemas.openxmlformats.org/markup-compatibility/2006" xmlns:aink="http://schemas.microsoft.com/office/drawing/2016/ink" xmlns:am3d="http://schemas.microsoft.com/office/drawing/2017/model3d" xmlns:o="urn:schemas-microsoft-com:office:office" xmlns:r="http://schemas.openxmlformats.org/officeDocument/2006/relationships" xmlns:m="http://schemas.openxmlformats.org/officeDocument/2006/math" xmlns:v="urn:schemas-microsoft-com:vml" xmlns:wp14="http://schemas.microsoft.com/office/word/2010/wordprocessingDrawing" xmlns:wp="http://schemas.openxmlformats.org/drawingml/2006/wordprocessingDrawing" xmlns:w10="urn:schemas-microsoft-com:office:word" xmlns:w="http://schemas.openxmlformats.org/wordprocessingml/2006/main" xmlns:w14="http://schemas.microsoft.com/office/word/2010/wordml" xmlns:w15="http://schemas.microsoft.com/office/word/2012/wordml" xmlns:w16cex="http://schemas.microsoft.com/office/word/2018/wordml/cex" xmlns:w16cid="http://schemas.microsoft.com/office/word/2016/wordml/cid" xmlns:w16="http://schemas.microsoft.com/office/word/2018/wordml" xmlns:w16sdtdh="http://schemas.microsoft.com/office/word/2020/wordml/sdtdatahash" xmlns:w16se="http://schemas.microsoft.com/office/word/2015/wordml/symex" xmlns:wpg="http://schemas.microsoft.com/office/word/2010/wordprocessingGroup" xmlns:wpi="http://schemas.microsoft.com/office/word/2010/wordprocessingInk" xmlns:wne="http://schemas.microsoft.com/office/word/2006/wordml" xmlns:wps="http://schemas.microsoft.com/office/word/2010/wordprocessingShape" mc:Ignorable="w14 w15 w16se w16cid w16 w16cex w16sdtdh wp14">
+<w:document xmlns:wpc="http://schemas.microsoft.com/office/word/2010/wordprocessingCanvas" xmlns:cx="http://schemas.microsoft.com/office/drawing/2014/chartex" xmlns:cx1="http://schemas.microsoft.com/office/drawing/2015/9/8/chartex" xmlns:cx2="http://schemas.microsoft.com/office/drawing/2015/10/21/chartex" xmlns:cx3="http://schemas.microsoft.com/office/drawing/2016/5/9/chartex" xmlns:cx4="http://schemas.microsoft.com/office/drawing/2016/5/10/chartex" xmlns:cx5="http://schemas.microsoft.com/office/drawing/2016/5/11/chartex" xmlns:cx6="http://schemas.microsoft.com/office/drawing/2016/5/12/chartex" xmlns:cx7="http://schemas.microsoft.com/office/drawing/2016/5/13/chartex" xmlns:cx8="http://schemas.microsoft.com/office/drawing/2016/5/14/chartex" xmlns:mc="http://schemas.openxmlformats.org/markup-compatibility/2006" xmlns:aink="http://schemas.microsoft.com/office/drawing/2016/ink" xmlns:am3d="http://schemas.microsoft.com/office/drawing/2017/model3d" xmlns:o="urn:schemas-microsoft-com:office:office" xmlns:oel="http://schemas.microsoft.com/office/2019/extlst" xmlns:r="http://schemas.openxmlformats.org/officeDocument/2006/relationships" xmlns:m="http://schemas.openxmlformats.org/officeDocument/2006/math" xmlns:v="urn:schemas-microsoft-com:vml" xmlns:wp14="http://schemas.microsoft.com/office/word/2010/wordprocessingDrawing" xmlns:wp="http://schemas.openxmlformats.org/drawingml/2006/wordprocessingDrawing" xmlns:w10="urn:schemas-microsoft-com:office:word" xmlns:w="http://schemas.openxmlformats.org/wordprocessingml/2006/main" xmlns:w14="http://schemas.microsoft.com/office/word/2010/wordml" xmlns:w15="http://schemas.microsoft.com/office/word/2012/wordml" xmlns:w16cex="http://schemas.microsoft.com/office/word/2018/wordml/cex" xmlns:w16cid="http://schemas.microsoft.com/office/word/2016/wordml/cid" xmlns:w16="http://schemas.microsoft.com/office/word/2018/wordml" xmlns:w16du="http://schemas.microsoft.com/office/word/2023/wordml/word16du" xmlns:w16sdtdh="http://schemas.microsoft.com/office/word/2020/wordml/sdtdatahash" xmlns:w16se="http://schemas.microsoft.com/office/word/2015/wordml/symex" xmlns:wpg="http://schemas.microsoft.com/office/word/2010/wordprocessingGroup" xmlns:wpi="http://schemas.microsoft.com/office/word/2010/wordprocessingInk" xmlns:wne="http://schemas.microsoft.com/office/word/2006/wordml" xmlns:wps="http://schemas.microsoft.com/office/word/2010/wordprocessingShape" mc:Ignorable="w14 w15 w16se w16cid w16 w16cex w16sdtdh w16du wp14">
   <w:body>
     <w:p>
       <w:pPr>
@@ -537,35 +537,6 @@
           <w:szCs w:val="24"/>
         </w:rPr>
       </w:pPr>
-      <w:r>
-        <w:rPr>
-          <w:rFonts w:ascii="Work Sans" w:eastAsia="ar" w:hAnsi="Work Sans" w:cs="Arial"/>
-          <w:sz w:val="24"/>
-          <w:szCs w:val="24"/>
-        </w:rPr>
-        <w:t xml:space="preserve">Robert Turquetti – </w:t>
-      </w:r>
-      <w:r>
-        <w:rPr>
-          <w:rFonts w:ascii="Work Sans" w:eastAsia="ar" w:hAnsi="Work Sans" w:cs="Arial"/>
-          <w:i/>
-          <w:iCs/>
-          <w:sz w:val="24"/>
-          <w:szCs w:val="24"/>
-        </w:rPr>
-        <w:t>RA 01242084</w:t>
-      </w:r>
-    </w:p>
-    <w:p>
-      <w:pPr>
-        <w:spacing w:line="240" w:lineRule="auto"/>
-        <w:jc w:val="center"/>
-        <w:rPr>
-          <w:rFonts w:ascii="Work Sans" w:eastAsia="ar" w:hAnsi="Work Sans" w:cs="Arial"/>
-          <w:sz w:val="24"/>
-          <w:szCs w:val="24"/>
-        </w:rPr>
-      </w:pPr>
     </w:p>
     <w:p>
       <w:pPr>
@@ -752,6 +723,7 @@
           <w:sz w:val="28"/>
           <w:szCs w:val="28"/>
         </w:rPr>
+        <w:lastRenderedPageBreak/>
         <w:t>SUMÁRIO</w:t>
       </w:r>
     </w:p>
@@ -790,7 +762,6 @@
           <w:docPartUnique/>
         </w:docPartObj>
       </w:sdtPr>
-      <w:sdtEndPr/>
       <w:sdtContent>
         <w:p>
           <w:pPr>
@@ -2239,6 +2210,14 @@
     </w:p>
     <w:p>
       <w:pPr>
+        <w:jc w:val="center"/>
+        <w:rPr>
+          <w:rFonts w:ascii="Work Sans" w:eastAsia="Arial" w:hAnsi="Work Sans" w:cs="Arial"/>
+        </w:rPr>
+      </w:pPr>
+    </w:p>
+    <w:p>
+      <w:pPr>
         <w:rPr>
           <w:rFonts w:ascii="Work Sans" w:eastAsia="Arial" w:hAnsi="Work Sans" w:cs="Arial"/>
           <w:sz w:val="24"/>
@@ -9078,7 +9057,7 @@
 </file>
 
 <file path=word/endnotes.xml><?xml version="1.0" encoding="utf-8"?>
-<w:endnotes xmlns:wpc="http://schemas.microsoft.com/office/word/2010/wordprocessingCanvas" xmlns:cx="http://schemas.microsoft.com/office/drawing/2014/chartex" xmlns:cx1="http://schemas.microsoft.com/office/drawing/2015/9/8/chartex" xmlns:cx2="http://schemas.microsoft.com/office/drawing/2015/10/21/chartex" xmlns:cx3="http://schemas.microsoft.com/office/drawing/2016/5/9/chartex" xmlns:cx4="http://schemas.microsoft.com/office/drawing/2016/5/10/chartex" xmlns:cx5="http://schemas.microsoft.com/office/drawing/2016/5/11/chartex" xmlns:cx6="http://schemas.microsoft.com/office/drawing/2016/5/12/chartex" xmlns:cx7="http://schemas.microsoft.com/office/drawing/2016/5/13/chartex" xmlns:cx8="http://schemas.microsoft.com/office/drawing/2016/5/14/chartex" xmlns:mc="http://schemas.openxmlformats.org/markup-compatibility/2006" xmlns:aink="http://schemas.microsoft.com/office/drawing/2016/ink" xmlns:am3d="http://schemas.microsoft.com/office/drawing/2017/model3d" xmlns:o="urn:schemas-microsoft-com:office:office" xmlns:r="http://schemas.openxmlformats.org/officeDocument/2006/relationships" xmlns:m="http://schemas.openxmlformats.org/officeDocument/2006/math" xmlns:v="urn:schemas-microsoft-com:vml" xmlns:wp14="http://schemas.microsoft.com/office/word/2010/wordprocessingDrawing" xmlns:wp="http://schemas.openxmlformats.org/drawingml/2006/wordprocessingDrawing" xmlns:w10="urn:schemas-microsoft-com:office:word" xmlns:w="http://schemas.openxmlformats.org/wordprocessingml/2006/main" xmlns:w14="http://schemas.microsoft.com/office/word/2010/wordml" xmlns:w15="http://schemas.microsoft.com/office/word/2012/wordml" xmlns:w16cex="http://schemas.microsoft.com/office/word/2018/wordml/cex" xmlns:w16cid="http://schemas.microsoft.com/office/word/2016/wordml/cid" xmlns:w16="http://schemas.microsoft.com/office/word/2018/wordml" xmlns:w16sdtdh="http://schemas.microsoft.com/office/word/2020/wordml/sdtdatahash" xmlns:w16se="http://schemas.microsoft.com/office/word/2015/wordml/symex" xmlns:wpg="http://schemas.microsoft.com/office/word/2010/wordprocessingGroup" xmlns:wpi="http://schemas.microsoft.com/office/word/2010/wordprocessingInk" xmlns:wne="http://schemas.microsoft.com/office/word/2006/wordml" xmlns:wps="http://schemas.microsoft.com/office/word/2010/wordprocessingShape" mc:Ignorable="w14 w15 w16se w16cid w16 w16cex w16sdtdh wp14">
+<w:endnotes xmlns:wpc="http://schemas.microsoft.com/office/word/2010/wordprocessingCanvas" xmlns:cx="http://schemas.microsoft.com/office/drawing/2014/chartex" xmlns:cx1="http://schemas.microsoft.com/office/drawing/2015/9/8/chartex" xmlns:cx2="http://schemas.microsoft.com/office/drawing/2015/10/21/chartex" xmlns:cx3="http://schemas.microsoft.com/office/drawing/2016/5/9/chartex" xmlns:cx4="http://schemas.microsoft.com/office/drawing/2016/5/10/chartex" xmlns:cx5="http://schemas.microsoft.com/office/drawing/2016/5/11/chartex" xmlns:cx6="http://schemas.microsoft.com/office/drawing/2016/5/12/chartex" xmlns:cx7="http://schemas.microsoft.com/office/drawing/2016/5/13/chartex" xmlns:cx8="http://schemas.microsoft.com/office/drawing/2016/5/14/chartex" xmlns:mc="http://schemas.openxmlformats.org/markup-compatibility/2006" xmlns:aink="http://schemas.microsoft.com/office/drawing/2016/ink" xmlns:am3d="http://schemas.microsoft.com/office/drawing/2017/model3d" xmlns:o="urn:schemas-microsoft-com:office:office" xmlns:oel="http://schemas.microsoft.com/office/2019/extlst" xmlns:r="http://schemas.openxmlformats.org/officeDocument/2006/relationships" xmlns:m="http://schemas.openxmlformats.org/officeDocument/2006/math" xmlns:v="urn:schemas-microsoft-com:vml" xmlns:wp14="http://schemas.microsoft.com/office/word/2010/wordprocessingDrawing" xmlns:wp="http://schemas.openxmlformats.org/drawingml/2006/wordprocessingDrawing" xmlns:w10="urn:schemas-microsoft-com:office:word" xmlns:w="http://schemas.openxmlformats.org/wordprocessingml/2006/main" xmlns:w14="http://schemas.microsoft.com/office/word/2010/wordml" xmlns:w15="http://schemas.microsoft.com/office/word/2012/wordml" xmlns:w16cex="http://schemas.microsoft.com/office/word/2018/wordml/cex" xmlns:w16cid="http://schemas.microsoft.com/office/word/2016/wordml/cid" xmlns:w16="http://schemas.microsoft.com/office/word/2018/wordml" xmlns:w16du="http://schemas.microsoft.com/office/word/2023/wordml/word16du" xmlns:w16sdtdh="http://schemas.microsoft.com/office/word/2020/wordml/sdtdatahash" xmlns:w16se="http://schemas.microsoft.com/office/word/2015/wordml/symex" xmlns:wpg="http://schemas.microsoft.com/office/word/2010/wordprocessingGroup" xmlns:wpi="http://schemas.microsoft.com/office/word/2010/wordprocessingInk" xmlns:wne="http://schemas.microsoft.com/office/word/2006/wordml" xmlns:wps="http://schemas.microsoft.com/office/word/2010/wordprocessingShape" mc:Ignorable="w14 w15 w16se w16cid w16 w16cex w16sdtdh w16du wp14">
   <w:endnote w:type="separator" w:id="-1">
     <w:p>
       <w:pPr>
@@ -9110,7 +9089,7 @@
 </file>
 
 <file path=word/footnotes.xml><?xml version="1.0" encoding="utf-8"?>
-<w:footnotes xmlns:wpc="http://schemas.microsoft.com/office/word/2010/wordprocessingCanvas" xmlns:cx="http://schemas.microsoft.com/office/drawing/2014/chartex" xmlns:cx1="http://schemas.microsoft.com/office/drawing/2015/9/8/chartex" xmlns:cx2="http://schemas.microsoft.com/office/drawing/2015/10/21/chartex" xmlns:cx3="http://schemas.microsoft.com/office/drawing/2016/5/9/chartex" xmlns:cx4="http://schemas.microsoft.com/office/drawing/2016/5/10/chartex" xmlns:cx5="http://schemas.microsoft.com/office/drawing/2016/5/11/chartex" xmlns:cx6="http://schemas.microsoft.com/office/drawing/2016/5/12/chartex" xmlns:cx7="http://schemas.microsoft.com/office/drawing/2016/5/13/chartex" xmlns:cx8="http://schemas.microsoft.com/office/drawing/2016/5/14/chartex" xmlns:mc="http://schemas.openxmlformats.org/markup-compatibility/2006" xmlns:aink="http://schemas.microsoft.com/office/drawing/2016/ink" xmlns:am3d="http://schemas.microsoft.com/office/drawing/2017/model3d" xmlns:o="urn:schemas-microsoft-com:office:office" xmlns:r="http://schemas.openxmlformats.org/officeDocument/2006/relationships" xmlns:m="http://schemas.openxmlformats.org/officeDocument/2006/math" xmlns:v="urn:schemas-microsoft-com:vml" xmlns:wp14="http://schemas.microsoft.com/office/word/2010/wordprocessingDrawing" xmlns:wp="http://schemas.openxmlformats.org/drawingml/2006/wordprocessingDrawing" xmlns:w10="urn:schemas-microsoft-com:office:word" xmlns:w="http://schemas.openxmlformats.org/wordprocessingml/2006/main" xmlns:w14="http://schemas.microsoft.com/office/word/2010/wordml" xmlns:w15="http://schemas.microsoft.com/office/word/2012/wordml" xmlns:w16cex="http://schemas.microsoft.com/office/word/2018/wordml/cex" xmlns:w16cid="http://schemas.microsoft.com/office/word/2016/wordml/cid" xmlns:w16="http://schemas.microsoft.com/office/word/2018/wordml" xmlns:w16sdtdh="http://schemas.microsoft.com/office/word/2020/wordml/sdtdatahash" xmlns:w16se="http://schemas.microsoft.com/office/word/2015/wordml/symex" xmlns:wpg="http://schemas.microsoft.com/office/word/2010/wordprocessingGroup" xmlns:wpi="http://schemas.microsoft.com/office/word/2010/wordprocessingInk" xmlns:wne="http://schemas.microsoft.com/office/word/2006/wordml" xmlns:wps="http://schemas.microsoft.com/office/word/2010/wordprocessingShape" mc:Ignorable="w14 w15 w16se w16cid w16 w16cex w16sdtdh wp14">
+<w:footnotes xmlns:wpc="http://schemas.microsoft.com/office/word/2010/wordprocessingCanvas" xmlns:cx="http://schemas.microsoft.com/office/drawing/2014/chartex" xmlns:cx1="http://schemas.microsoft.com/office/drawing/2015/9/8/chartex" xmlns:cx2="http://schemas.microsoft.com/office/drawing/2015/10/21/chartex" xmlns:cx3="http://schemas.microsoft.com/office/drawing/2016/5/9/chartex" xmlns:cx4="http://schemas.microsoft.com/office/drawing/2016/5/10/chartex" xmlns:cx5="http://schemas.microsoft.com/office/drawing/2016/5/11/chartex" xmlns:cx6="http://schemas.microsoft.com/office/drawing/2016/5/12/chartex" xmlns:cx7="http://schemas.microsoft.com/office/drawing/2016/5/13/chartex" xmlns:cx8="http://schemas.microsoft.com/office/drawing/2016/5/14/chartex" xmlns:mc="http://schemas.openxmlformats.org/markup-compatibility/2006" xmlns:aink="http://schemas.microsoft.com/office/drawing/2016/ink" xmlns:am3d="http://schemas.microsoft.com/office/drawing/2017/model3d" xmlns:o="urn:schemas-microsoft-com:office:office" xmlns:oel="http://schemas.microsoft.com/office/2019/extlst" xmlns:r="http://schemas.openxmlformats.org/officeDocument/2006/relationships" xmlns:m="http://schemas.openxmlformats.org/officeDocument/2006/math" xmlns:v="urn:schemas-microsoft-com:vml" xmlns:wp14="http://schemas.microsoft.com/office/word/2010/wordprocessingDrawing" xmlns:wp="http://schemas.openxmlformats.org/drawingml/2006/wordprocessingDrawing" xmlns:w10="urn:schemas-microsoft-com:office:word" xmlns:w="http://schemas.openxmlformats.org/wordprocessingml/2006/main" xmlns:w14="http://schemas.microsoft.com/office/word/2010/wordml" xmlns:w15="http://schemas.microsoft.com/office/word/2012/wordml" xmlns:w16cex="http://schemas.microsoft.com/office/word/2018/wordml/cex" xmlns:w16cid="http://schemas.microsoft.com/office/word/2016/wordml/cid" xmlns:w16="http://schemas.microsoft.com/office/word/2018/wordml" xmlns:w16du="http://schemas.microsoft.com/office/word/2023/wordml/word16du" xmlns:w16sdtdh="http://schemas.microsoft.com/office/word/2020/wordml/sdtdatahash" xmlns:w16se="http://schemas.microsoft.com/office/word/2015/wordml/symex" xmlns:wpg="http://schemas.microsoft.com/office/word/2010/wordprocessingGroup" xmlns:wpi="http://schemas.microsoft.com/office/word/2010/wordprocessingInk" xmlns:wne="http://schemas.microsoft.com/office/word/2006/wordml" xmlns:wps="http://schemas.microsoft.com/office/word/2010/wordprocessingShape" mc:Ignorable="w14 w15 w16se w16cid w16 w16cex w16sdtdh w16du wp14">
   <w:footnote w:type="separator" w:id="-1">
     <w:p>
       <w:pPr>
@@ -9142,7 +9121,7 @@
 </file>
 
 <file path=word/numbering.xml><?xml version="1.0" encoding="utf-8"?>
-<w:numbering xmlns:wpc="http://schemas.microsoft.com/office/word/2010/wordprocessingCanvas" xmlns:cx="http://schemas.microsoft.com/office/drawing/2014/chartex" xmlns:cx1="http://schemas.microsoft.com/office/drawing/2015/9/8/chartex" xmlns:cx2="http://schemas.microsoft.com/office/drawing/2015/10/21/chartex" xmlns:cx3="http://schemas.microsoft.com/office/drawing/2016/5/9/chartex" xmlns:cx4="http://schemas.microsoft.com/office/drawing/2016/5/10/chartex" xmlns:cx5="http://schemas.microsoft.com/office/drawing/2016/5/11/chartex" xmlns:cx6="http://schemas.microsoft.com/office/drawing/2016/5/12/chartex" xmlns:cx7="http://schemas.microsoft.com/office/drawing/2016/5/13/chartex" xmlns:cx8="http://schemas.microsoft.com/office/drawing/2016/5/14/chartex" xmlns:mc="http://schemas.openxmlformats.org/markup-compatibility/2006" xmlns:aink="http://schemas.microsoft.com/office/drawing/2016/ink" xmlns:am3d="http://schemas.microsoft.com/office/drawing/2017/model3d" xmlns:o="urn:schemas-microsoft-com:office:office" xmlns:r="http://schemas.openxmlformats.org/officeDocument/2006/relationships" xmlns:m="http://schemas.openxmlformats.org/officeDocument/2006/math" xmlns:v="urn:schemas-microsoft-com:vml" xmlns:wp14="http://schemas.microsoft.com/office/word/2010/wordprocessingDrawing" xmlns:wp="http://schemas.openxmlformats.org/drawingml/2006/wordprocessingDrawing" xmlns:w10="urn:schemas-microsoft-com:office:word" xmlns:w="http://schemas.openxmlformats.org/wordprocessingml/2006/main" xmlns:w14="http://schemas.microsoft.com/office/word/2010/wordml" xmlns:w15="http://schemas.microsoft.com/office/word/2012/wordml" xmlns:w16cex="http://schemas.microsoft.com/office/word/2018/wordml/cex" xmlns:w16cid="http://schemas.microsoft.com/office/word/2016/wordml/cid" xmlns:w16="http://schemas.microsoft.com/office/word/2018/wordml" xmlns:w16sdtdh="http://schemas.microsoft.com/office/word/2020/wordml/sdtdatahash" xmlns:w16se="http://schemas.microsoft.com/office/word/2015/wordml/symex" xmlns:wpg="http://schemas.microsoft.com/office/word/2010/wordprocessingGroup" xmlns:wpi="http://schemas.microsoft.com/office/word/2010/wordprocessingInk" xmlns:wne="http://schemas.microsoft.com/office/word/2006/wordml" xmlns:wps="http://schemas.microsoft.com/office/word/2010/wordprocessingShape" mc:Ignorable="w14 w15 w16se w16cid w16 w16cex w16sdtdh wp14">
+<w:numbering xmlns:wpc="http://schemas.microsoft.com/office/word/2010/wordprocessingCanvas" xmlns:cx="http://schemas.microsoft.com/office/drawing/2014/chartex" xmlns:cx1="http://schemas.microsoft.com/office/drawing/2015/9/8/chartex" xmlns:cx2="http://schemas.microsoft.com/office/drawing/2015/10/21/chartex" xmlns:cx3="http://schemas.microsoft.com/office/drawing/2016/5/9/chartex" xmlns:cx4="http://schemas.microsoft.com/office/drawing/2016/5/10/chartex" xmlns:cx5="http://schemas.microsoft.com/office/drawing/2016/5/11/chartex" xmlns:cx6="http://schemas.microsoft.com/office/drawing/2016/5/12/chartex" xmlns:cx7="http://schemas.microsoft.com/office/drawing/2016/5/13/chartex" xmlns:cx8="http://schemas.microsoft.com/office/drawing/2016/5/14/chartex" xmlns:mc="http://schemas.openxmlformats.org/markup-compatibility/2006" xmlns:aink="http://schemas.microsoft.com/office/drawing/2016/ink" xmlns:am3d="http://schemas.microsoft.com/office/drawing/2017/model3d" xmlns:o="urn:schemas-microsoft-com:office:office" xmlns:oel="http://schemas.microsoft.com/office/2019/extlst" xmlns:r="http://schemas.openxmlformats.org/officeDocument/2006/relationships" xmlns:m="http://schemas.openxmlformats.org/officeDocument/2006/math" xmlns:v="urn:schemas-microsoft-com:vml" xmlns:wp14="http://schemas.microsoft.com/office/word/2010/wordprocessingDrawing" xmlns:wp="http://schemas.openxmlformats.org/drawingml/2006/wordprocessingDrawing" xmlns:w10="urn:schemas-microsoft-com:office:word" xmlns:w="http://schemas.openxmlformats.org/wordprocessingml/2006/main" xmlns:w14="http://schemas.microsoft.com/office/word/2010/wordml" xmlns:w15="http://schemas.microsoft.com/office/word/2012/wordml" xmlns:w16cex="http://schemas.microsoft.com/office/word/2018/wordml/cex" xmlns:w16cid="http://schemas.microsoft.com/office/word/2016/wordml/cid" xmlns:w16="http://schemas.microsoft.com/office/word/2018/wordml" xmlns:w16du="http://schemas.microsoft.com/office/word/2023/wordml/word16du" xmlns:w16sdtdh="http://schemas.microsoft.com/office/word/2020/wordml/sdtdatahash" xmlns:w16se="http://schemas.microsoft.com/office/word/2015/wordml/symex" xmlns:wpg="http://schemas.microsoft.com/office/word/2010/wordprocessingGroup" xmlns:wpi="http://schemas.microsoft.com/office/word/2010/wordprocessingInk" xmlns:wne="http://schemas.microsoft.com/office/word/2006/wordml" xmlns:wps="http://schemas.microsoft.com/office/word/2010/wordprocessingShape" mc:Ignorable="w14 w15 w16se w16cid w16 w16cex w16sdtdh w16du wp14">
   <w:abstractNum w:abstractNumId="0" w15:restartNumberingAfterBreak="0">
     <w:nsid w:val="04D931C9"/>
     <w:multiLevelType w:val="multilevel"/>
@@ -14349,155 +14328,155 @@
       </w:rPr>
     </w:lvl>
   </w:abstractNum>
-  <w:num w:numId="1">
+  <w:num w:numId="1" w16cid:durableId="538249152">
     <w:abstractNumId w:val="18"/>
   </w:num>
-  <w:num w:numId="2">
+  <w:num w:numId="2" w16cid:durableId="1429082404">
     <w:abstractNumId w:val="10"/>
   </w:num>
-  <w:num w:numId="3">
+  <w:num w:numId="3" w16cid:durableId="1057162438">
     <w:abstractNumId w:val="40"/>
   </w:num>
-  <w:num w:numId="4">
+  <w:num w:numId="4" w16cid:durableId="2050644029">
     <w:abstractNumId w:val="23"/>
   </w:num>
-  <w:num w:numId="5">
+  <w:num w:numId="5" w16cid:durableId="349452076">
     <w:abstractNumId w:val="26"/>
   </w:num>
-  <w:num w:numId="6">
+  <w:num w:numId="6" w16cid:durableId="229004649">
     <w:abstractNumId w:val="29"/>
   </w:num>
-  <w:num w:numId="7">
+  <w:num w:numId="7" w16cid:durableId="1028070210">
     <w:abstractNumId w:val="31"/>
   </w:num>
-  <w:num w:numId="8">
+  <w:num w:numId="8" w16cid:durableId="1838887413">
     <w:abstractNumId w:val="28"/>
   </w:num>
-  <w:num w:numId="9">
+  <w:num w:numId="9" w16cid:durableId="1165822645">
     <w:abstractNumId w:val="4"/>
   </w:num>
-  <w:num w:numId="10">
+  <w:num w:numId="10" w16cid:durableId="279342368">
     <w:abstractNumId w:val="32"/>
   </w:num>
-  <w:num w:numId="11">
+  <w:num w:numId="11" w16cid:durableId="2001423954">
     <w:abstractNumId w:val="28"/>
   </w:num>
-  <w:num w:numId="12">
+  <w:num w:numId="12" w16cid:durableId="150606762">
     <w:abstractNumId w:val="34"/>
   </w:num>
-  <w:num w:numId="13">
+  <w:num w:numId="13" w16cid:durableId="112480563">
     <w:abstractNumId w:val="28"/>
   </w:num>
-  <w:num w:numId="14">
+  <w:num w:numId="14" w16cid:durableId="1132140217">
     <w:abstractNumId w:val="37"/>
   </w:num>
-  <w:num w:numId="15">
+  <w:num w:numId="15" w16cid:durableId="1895385011">
     <w:abstractNumId w:val="6"/>
   </w:num>
-  <w:num w:numId="16">
+  <w:num w:numId="16" w16cid:durableId="1351252104">
     <w:abstractNumId w:val="15"/>
   </w:num>
-  <w:num w:numId="17">
+  <w:num w:numId="17" w16cid:durableId="1545870166">
     <w:abstractNumId w:val="38"/>
   </w:num>
-  <w:num w:numId="18">
+  <w:num w:numId="18" w16cid:durableId="526718192">
     <w:abstractNumId w:val="22"/>
   </w:num>
-  <w:num w:numId="19">
+  <w:num w:numId="19" w16cid:durableId="601884783">
     <w:abstractNumId w:val="11"/>
   </w:num>
-  <w:num w:numId="20">
+  <w:num w:numId="20" w16cid:durableId="1564412839">
     <w:abstractNumId w:val="20"/>
   </w:num>
-  <w:num w:numId="21">
+  <w:num w:numId="21" w16cid:durableId="179202741">
     <w:abstractNumId w:val="45"/>
   </w:num>
-  <w:num w:numId="22">
+  <w:num w:numId="22" w16cid:durableId="639265087">
     <w:abstractNumId w:val="2"/>
   </w:num>
-  <w:num w:numId="23">
+  <w:num w:numId="23" w16cid:durableId="686449501">
     <w:abstractNumId w:val="30"/>
   </w:num>
-  <w:num w:numId="24">
+  <w:num w:numId="24" w16cid:durableId="32466917">
     <w:abstractNumId w:val="3"/>
   </w:num>
-  <w:num w:numId="25">
+  <w:num w:numId="25" w16cid:durableId="1157650404">
     <w:abstractNumId w:val="39"/>
   </w:num>
-  <w:num w:numId="26">
+  <w:num w:numId="26" w16cid:durableId="1086608468">
     <w:abstractNumId w:val="25"/>
   </w:num>
-  <w:num w:numId="27">
+  <w:num w:numId="27" w16cid:durableId="1361979736">
     <w:abstractNumId w:val="16"/>
   </w:num>
-  <w:num w:numId="28">
+  <w:num w:numId="28" w16cid:durableId="1196188208">
     <w:abstractNumId w:val="0"/>
   </w:num>
-  <w:num w:numId="29">
+  <w:num w:numId="29" w16cid:durableId="1130174511">
     <w:abstractNumId w:val="17"/>
   </w:num>
-  <w:num w:numId="30">
+  <w:num w:numId="30" w16cid:durableId="1430732690">
     <w:abstractNumId w:val="12"/>
   </w:num>
-  <w:num w:numId="31">
+  <w:num w:numId="31" w16cid:durableId="1206330743">
     <w:abstractNumId w:val="9"/>
   </w:num>
-  <w:num w:numId="32">
+  <w:num w:numId="32" w16cid:durableId="1322351706">
     <w:abstractNumId w:val="35"/>
   </w:num>
-  <w:num w:numId="33">
+  <w:num w:numId="33" w16cid:durableId="2045905561">
     <w:abstractNumId w:val="24"/>
   </w:num>
-  <w:num w:numId="34">
+  <w:num w:numId="34" w16cid:durableId="1868330018">
     <w:abstractNumId w:val="13"/>
   </w:num>
-  <w:num w:numId="35">
+  <w:num w:numId="35" w16cid:durableId="361177453">
     <w:abstractNumId w:val="19"/>
   </w:num>
-  <w:num w:numId="36">
+  <w:num w:numId="36" w16cid:durableId="76370652">
     <w:abstractNumId w:val="21"/>
   </w:num>
-  <w:num w:numId="37">
+  <w:num w:numId="37" w16cid:durableId="1054424053">
     <w:abstractNumId w:val="42"/>
   </w:num>
-  <w:num w:numId="38">
+  <w:num w:numId="38" w16cid:durableId="1642079688">
     <w:abstractNumId w:val="7"/>
   </w:num>
-  <w:num w:numId="39">
+  <w:num w:numId="39" w16cid:durableId="2103527216">
     <w:abstractNumId w:val="44"/>
   </w:num>
-  <w:num w:numId="40">
+  <w:num w:numId="40" w16cid:durableId="700320385">
     <w:abstractNumId w:val="36"/>
   </w:num>
-  <w:num w:numId="41">
+  <w:num w:numId="41" w16cid:durableId="1592542812">
     <w:abstractNumId w:val="27"/>
   </w:num>
-  <w:num w:numId="42">
+  <w:num w:numId="42" w16cid:durableId="946501832">
     <w:abstractNumId w:val="41"/>
   </w:num>
-  <w:num w:numId="43">
+  <w:num w:numId="43" w16cid:durableId="2752726">
     <w:abstractNumId w:val="43"/>
   </w:num>
-  <w:num w:numId="44">
+  <w:num w:numId="44" w16cid:durableId="2074815227">
     <w:abstractNumId w:val="33"/>
   </w:num>
-  <w:num w:numId="45">
+  <w:num w:numId="45" w16cid:durableId="872691810">
     <w:abstractNumId w:val="1"/>
   </w:num>
-  <w:num w:numId="46">
+  <w:num w:numId="46" w16cid:durableId="818569224">
     <w:abstractNumId w:val="14"/>
   </w:num>
-  <w:num w:numId="47">
+  <w:num w:numId="47" w16cid:durableId="245042081">
     <w:abstractNumId w:val="5"/>
   </w:num>
-  <w:num w:numId="48">
+  <w:num w:numId="48" w16cid:durableId="732315425">
     <w:abstractNumId w:val="8"/>
   </w:num>
 </w:numbering>
 </file>
 
 <file path=word/styles.xml><?xml version="1.0" encoding="utf-8"?>
-<w:styles xmlns:mc="http://schemas.openxmlformats.org/markup-compatibility/2006" xmlns:r="http://schemas.openxmlformats.org/officeDocument/2006/relationships" xmlns:w="http://schemas.openxmlformats.org/wordprocessingml/2006/main" xmlns:w14="http://schemas.microsoft.com/office/word/2010/wordml" xmlns:w15="http://schemas.microsoft.com/office/word/2012/wordml" xmlns:w16cex="http://schemas.microsoft.com/office/word/2018/wordml/cex" xmlns:w16cid="http://schemas.microsoft.com/office/word/2016/wordml/cid" xmlns:w16="http://schemas.microsoft.com/office/word/2018/wordml" xmlns:w16sdtdh="http://schemas.microsoft.com/office/word/2020/wordml/sdtdatahash" xmlns:w16se="http://schemas.microsoft.com/office/word/2015/wordml/symex" mc:Ignorable="w14 w15 w16se w16cid w16 w16cex w16sdtdh">
+<w:styles xmlns:mc="http://schemas.openxmlformats.org/markup-compatibility/2006" xmlns:r="http://schemas.openxmlformats.org/officeDocument/2006/relationships" xmlns:w="http://schemas.openxmlformats.org/wordprocessingml/2006/main" xmlns:w14="http://schemas.microsoft.com/office/word/2010/wordml" xmlns:w15="http://schemas.microsoft.com/office/word/2012/wordml" xmlns:w16cex="http://schemas.microsoft.com/office/word/2018/wordml/cex" xmlns:w16cid="http://schemas.microsoft.com/office/word/2016/wordml/cid" xmlns:w16="http://schemas.microsoft.com/office/word/2018/wordml" xmlns:w16du="http://schemas.microsoft.com/office/word/2023/wordml/word16du" xmlns:w16sdtdh="http://schemas.microsoft.com/office/word/2020/wordml/sdtdatahash" xmlns:w16se="http://schemas.microsoft.com/office/word/2015/wordml/symex" mc:Ignorable="w14 w15 w16se w16cid w16 w16cex w16sdtdh w16du">
   <w:docDefaults>
     <w:rPrDefault>
       <w:rPr>
@@ -15631,6 +15610,19 @@
 </file>
 
 <file path=customXml/item2.xml><?xml version="1.0" encoding="utf-8"?>
+<b:Sources xmlns:b="http://schemas.openxmlformats.org/officeDocument/2006/bibliography" xmlns="http://schemas.openxmlformats.org/officeDocument/2006/bibliography" SelectedStyle="\APASixthEditionOfficeOnline.xsl" StyleName="APA" Version="6"/>
+</file>
+
+<file path=customXml/item3.xml><?xml version="1.0" encoding="utf-8"?>
+<?mso-contentType ?>
+<FormTemplates xmlns="http://schemas.microsoft.com/sharepoint/v3/contenttype/forms">
+  <Display>DocumentLibraryForm</Display>
+  <Edit>DocumentLibraryForm</Edit>
+  <New>DocumentLibraryForm</New>
+</FormTemplates>
+</file>
+
+<file path=customXml/item4.xml><?xml version="1.0" encoding="utf-8"?>
 <ct:contentTypeSchema xmlns:ct="http://schemas.microsoft.com/office/2006/metadata/contentType" xmlns:ma="http://schemas.microsoft.com/office/2006/metadata/properties/metaAttributes" ct:_="" ma:_="" ma:contentTypeName="Document" ma:contentTypeID="0x010100FD11765F9AC0004AAF0A4CAAFDFAF16A" ma:contentTypeVersion="9" ma:contentTypeDescription="Create a new document." ma:contentTypeScope="" ma:versionID="b51fd1e8b3b325edc2e3e5af1016e876">
   <xsd:schema xmlns:xsd="http://www.w3.org/2001/XMLSchema" xmlns:xs="http://www.w3.org/2001/XMLSchema" xmlns:p="http://schemas.microsoft.com/office/2006/metadata/properties" xmlns:ns3="9fdc8751-6fef-42ec-b05c-835dd8c535b4" targetNamespace="http://schemas.microsoft.com/office/2006/metadata/properties" ma:root="true" ma:fieldsID="f375ab854fe714e6d25c0e520c080200" ns3:_="">
     <xsd:import namespace="9fdc8751-6fef-42ec-b05c-835dd8c535b4"/>
@@ -15806,19 +15798,6 @@
 </ct:contentTypeSchema>
 </file>
 
-<file path=customXml/item3.xml><?xml version="1.0" encoding="utf-8"?>
-<?mso-contentType ?>
-<FormTemplates xmlns="http://schemas.microsoft.com/sharepoint/v3/contenttype/forms">
-  <Display>DocumentLibraryForm</Display>
-  <Edit>DocumentLibraryForm</Edit>
-  <New>DocumentLibraryForm</New>
-</FormTemplates>
-</file>
-
-<file path=customXml/item4.xml><?xml version="1.0" encoding="utf-8"?>
-<b:Sources xmlns:b="http://schemas.openxmlformats.org/officeDocument/2006/bibliography" xmlns="http://schemas.openxmlformats.org/officeDocument/2006/bibliography" SelectedStyle="\APASixthEditionOfficeOnline.xsl" StyleName="APA" Version="6"/>
-</file>
-
 <file path=customXml/itemProps1.xml><?xml version="1.0" encoding="utf-8"?>
 <ds:datastoreItem xmlns:ds="http://schemas.openxmlformats.org/officeDocument/2006/customXml" ds:itemID="{8FF51608-0250-4525-977A-02333569A9D2}">
   <ds:schemaRefs>
@@ -15829,6 +15808,22 @@
 </file>
 
 <file path=customXml/itemProps2.xml><?xml version="1.0" encoding="utf-8"?>
+<ds:datastoreItem xmlns:ds="http://schemas.openxmlformats.org/officeDocument/2006/customXml" ds:itemID="{4E3F678B-FCB3-4367-A0B6-BD30E685B610}">
+  <ds:schemaRefs>
+    <ds:schemaRef ds:uri="http://schemas.openxmlformats.org/officeDocument/2006/bibliography"/>
+  </ds:schemaRefs>
+</ds:datastoreItem>
+</file>
+
+<file path=customXml/itemProps3.xml><?xml version="1.0" encoding="utf-8"?>
+<ds:datastoreItem xmlns:ds="http://schemas.openxmlformats.org/officeDocument/2006/customXml" ds:itemID="{62F309F7-3484-4C89-8D5D-54CE8F4B431D}">
+  <ds:schemaRefs>
+    <ds:schemaRef ds:uri="http://schemas.microsoft.com/sharepoint/v3/contenttype/forms"/>
+  </ds:schemaRefs>
+</ds:datastoreItem>
+</file>
+
+<file path=customXml/itemProps4.xml><?xml version="1.0" encoding="utf-8"?>
 <ds:datastoreItem xmlns:ds="http://schemas.openxmlformats.org/officeDocument/2006/customXml" ds:itemID="{1A229701-6A1F-46CB-B5D2-02F83D0F1A0D}">
   <ds:schemaRefs>
     <ds:schemaRef ds:uri="http://schemas.microsoft.com/office/2006/metadata/contentType"/>
@@ -15844,20 +15839,4 @@
     <ds:schemaRef ds:uri="http://schemas.microsoft.com/internal/obd"/>
   </ds:schemaRefs>
 </ds:datastoreItem>
-</file>
-
-<file path=customXml/itemProps3.xml><?xml version="1.0" encoding="utf-8"?>
-<ds:datastoreItem xmlns:ds="http://schemas.openxmlformats.org/officeDocument/2006/customXml" ds:itemID="{62F309F7-3484-4C89-8D5D-54CE8F4B431D}">
-  <ds:schemaRefs>
-    <ds:schemaRef ds:uri="http://schemas.microsoft.com/sharepoint/v3/contenttype/forms"/>
-  </ds:schemaRefs>
-</ds:datastoreItem>
-</file>
-
-<file path=customXml/itemProps4.xml><?xml version="1.0" encoding="utf-8"?>
-<ds:datastoreItem xmlns:ds="http://schemas.openxmlformats.org/officeDocument/2006/customXml" ds:itemID="{4E3F678B-FCB3-4367-A0B6-BD30E685B610}">
-  <ds:schemaRefs>
-    <ds:schemaRef ds:uri="http://schemas.openxmlformats.org/officeDocument/2006/bibliography"/>
-  </ds:schemaRefs>
-</ds:datastoreItem>
 </file>
</xml_diff>